<commit_message>
appear wash using student and room
</commit_message>
<xml_diff>
--- a/document/TABLE-desc (1).docx
+++ b/document/TABLE-desc (1).docx
@@ -1571,13 +1571,7 @@
         <w:t xml:space="preserve"> 종류</w:t>
       </w:r>
     </w:p>
-    <w:p>
-      <w:pPr>
-        <w:rPr>
-          <w:rFonts w:hint="eastAsia"/>
-        </w:rPr>
-      </w:pPr>
-    </w:p>
+    <w:p/>
     <w:p>
       <w:r>
         <w:rPr>
@@ -1892,8 +1886,6 @@
               </w:rPr>
               <w:t>FLOAT(2,1)</w:t>
             </w:r>
-            <w:bookmarkStart w:id="0" w:name="_GoBack"/>
-            <w:bookmarkEnd w:id="0"/>
           </w:p>
         </w:tc>
         <w:tc>
@@ -3257,7 +3249,7 @@
         <w:wordWrap/>
         <w:jc w:val="left"/>
         <w:rPr>
-          <w:rFonts w:ascii="맑은 고딕" w:eastAsia="맑은 고딕" w:hAnsi="맑은 고딕" w:cs="맑은 고딕" w:hint="eastAsia"/>
+          <w:rFonts w:ascii="맑은 고딕" w:eastAsia="맑은 고딕" w:hAnsi="맑은 고딕" w:cs="맑은 고딕"/>
           <w:kern w:val="0"/>
         </w:rPr>
       </w:pPr>
@@ -3307,7 +3299,7 @@
         <w:wordWrap/>
         <w:jc w:val="left"/>
         <w:rPr>
-          <w:rFonts w:ascii="맑은 고딕" w:eastAsia="맑은 고딕" w:hAnsi="맑은 고딕" w:cs="맑은 고딕" w:hint="eastAsia"/>
+          <w:rFonts w:ascii="맑은 고딕" w:eastAsia="맑은 고딕" w:hAnsi="맑은 고딕" w:cs="맑은 고딕"/>
           <w:kern w:val="0"/>
         </w:rPr>
       </w:pPr>
@@ -4404,80 +4396,6 @@
       </w:tr>
       <w:tr>
         <w:trPr>
-          <w:trHeight w:val="465"/>
-        </w:trPr>
-        <w:tc>
-          <w:tcPr>
-            <w:tcW w:w="1643" w:type="dxa"/>
-          </w:tcPr>
-          <w:p>
-            <w:proofErr w:type="spellStart"/>
-            <w:r>
-              <w:t>wash_id</w:t>
-            </w:r>
-            <w:proofErr w:type="spellEnd"/>
-          </w:p>
-        </w:tc>
-        <w:tc>
-          <w:tcPr>
-            <w:tcW w:w="1672" w:type="dxa"/>
-          </w:tcPr>
-          <w:p>
-            <w:proofErr w:type="spellStart"/>
-            <w:r>
-              <w:t>bigint</w:t>
-            </w:r>
-            <w:proofErr w:type="spellEnd"/>
-            <w:r>
-              <w:t>(20) unsigned</w:t>
-            </w:r>
-          </w:p>
-        </w:tc>
-        <w:tc>
-          <w:tcPr>
-            <w:tcW w:w="1073" w:type="dxa"/>
-          </w:tcPr>
-          <w:p>
-            <w:r>
-              <w:t>NO</w:t>
-            </w:r>
-          </w:p>
-        </w:tc>
-        <w:tc>
-          <w:tcPr>
-            <w:tcW w:w="1039" w:type="dxa"/>
-          </w:tcPr>
-          <w:p>
-            <w:r>
-              <w:t>PRI</w:t>
-            </w:r>
-          </w:p>
-        </w:tc>
-        <w:tc>
-          <w:tcPr>
-            <w:tcW w:w="1277" w:type="dxa"/>
-          </w:tcPr>
-          <w:p>
-            <w:r>
-              <w:t>NULL</w:t>
-            </w:r>
-          </w:p>
-        </w:tc>
-        <w:tc>
-          <w:tcPr>
-            <w:tcW w:w="1889" w:type="dxa"/>
-          </w:tcPr>
-          <w:p>
-            <w:proofErr w:type="spellStart"/>
-            <w:r>
-              <w:t>auto_increment</w:t>
-            </w:r>
-            <w:proofErr w:type="spellEnd"/>
-          </w:p>
-        </w:tc>
-      </w:tr>
-      <w:tr>
-        <w:trPr>
           <w:trHeight w:val="437"/>
         </w:trPr>
         <w:tc>
@@ -4588,6 +4506,81 @@
           </w:tcPr>
           <w:p>
             <w:r>
+              <w:t>NO</w:t>
+            </w:r>
+          </w:p>
+        </w:tc>
+        <w:tc>
+          <w:tcPr>
+            <w:tcW w:w="1039" w:type="dxa"/>
+          </w:tcPr>
+          <w:p/>
+        </w:tc>
+        <w:tc>
+          <w:tcPr>
+            <w:tcW w:w="1277" w:type="dxa"/>
+          </w:tcPr>
+          <w:p/>
+        </w:tc>
+        <w:tc>
+          <w:tcPr>
+            <w:tcW w:w="1889" w:type="dxa"/>
+          </w:tcPr>
+          <w:p/>
+        </w:tc>
+      </w:tr>
+      <w:tr>
+        <w:trPr>
+          <w:trHeight w:val="366"/>
+        </w:trPr>
+        <w:tc>
+          <w:tcPr>
+            <w:tcW w:w="1643" w:type="dxa"/>
+          </w:tcPr>
+          <w:p>
+            <w:proofErr w:type="spellStart"/>
+            <w:r>
+              <w:rPr>
+                <w:rFonts w:hint="eastAsia"/>
+              </w:rPr>
+              <w:t>wash_time</w:t>
+            </w:r>
+            <w:proofErr w:type="spellEnd"/>
+          </w:p>
+        </w:tc>
+        <w:tc>
+          <w:tcPr>
+            <w:tcW w:w="1672" w:type="dxa"/>
+          </w:tcPr>
+          <w:p>
+            <w:proofErr w:type="spellStart"/>
+            <w:r>
+              <w:t>I</w:t>
+            </w:r>
+            <w:r>
+              <w:rPr>
+                <w:rFonts w:hint="eastAsia"/>
+              </w:rPr>
+              <w:t>nt</w:t>
+            </w:r>
+            <w:proofErr w:type="spellEnd"/>
+            <w:r>
+              <w:rPr>
+                <w:rFonts w:hint="eastAsia"/>
+              </w:rPr>
+              <w:t>(1)</w:t>
+            </w:r>
+          </w:p>
+        </w:tc>
+        <w:tc>
+          <w:tcPr>
+            <w:tcW w:w="1073" w:type="dxa"/>
+          </w:tcPr>
+          <w:p>
+            <w:r>
+              <w:rPr>
+                <w:rFonts w:hint="eastAsia"/>
+              </w:rPr>
               <w:t>NO</w:t>
             </w:r>
           </w:p>
@@ -4753,6 +4746,8 @@
         </w:rPr>
         <w:t>요일 (0~6)</w:t>
       </w:r>
+      <w:bookmarkStart w:id="0" w:name="_GoBack"/>
+      <w:bookmarkEnd w:id="0"/>
     </w:p>
     <w:p>
       <w:pPr>
@@ -5108,46 +5103,59 @@
           <w:p>
             <w:proofErr w:type="spellStart"/>
             <w:r>
-              <w:t>emirim_id</w:t>
-            </w:r>
-            <w:proofErr w:type="spellEnd"/>
-          </w:p>
-        </w:tc>
-        <w:tc>
-          <w:tcPr>
-            <w:tcW w:w="1672" w:type="dxa"/>
-            <w:shd w:val="clear" w:color="auto" w:fill="FFFFFF" w:themeFill="background1"/>
-          </w:tcPr>
-          <w:p>
-            <w:r>
-              <w:t>varchar2(20)</w:t>
-            </w:r>
-          </w:p>
-        </w:tc>
-        <w:tc>
-          <w:tcPr>
-            <w:tcW w:w="1073" w:type="dxa"/>
-            <w:shd w:val="clear" w:color="auto" w:fill="FFFFFF" w:themeFill="background1"/>
-          </w:tcPr>
-          <w:p>
-            <w:r>
-              <w:t>NO</w:t>
-            </w:r>
-          </w:p>
-        </w:tc>
-        <w:tc>
-          <w:tcPr>
-            <w:tcW w:w="1039" w:type="dxa"/>
-            <w:shd w:val="clear" w:color="auto" w:fill="FFFFFF" w:themeFill="background1"/>
-          </w:tcPr>
-          <w:p>
+              <w:t>W</w:t>
+            </w:r>
             <w:r>
               <w:rPr>
                 <w:rFonts w:hint="eastAsia"/>
               </w:rPr>
-              <w:t>FK</w:t>
-            </w:r>
-          </w:p>
+              <w:t>ash_day</w:t>
+            </w:r>
+            <w:proofErr w:type="spellEnd"/>
+          </w:p>
+        </w:tc>
+        <w:tc>
+          <w:tcPr>
+            <w:tcW w:w="1672" w:type="dxa"/>
+            <w:shd w:val="clear" w:color="auto" w:fill="FFFFFF" w:themeFill="background1"/>
+          </w:tcPr>
+          <w:p>
+            <w:proofErr w:type="spellStart"/>
+            <w:r>
+              <w:t>I</w:t>
+            </w:r>
+            <w:r>
+              <w:rPr>
+                <w:rFonts w:hint="eastAsia"/>
+              </w:rPr>
+              <w:t>nt</w:t>
+            </w:r>
+            <w:proofErr w:type="spellEnd"/>
+            <w:r>
+              <w:rPr>
+                <w:rFonts w:hint="eastAsia"/>
+              </w:rPr>
+              <w:t>(1)</w:t>
+            </w:r>
+          </w:p>
+        </w:tc>
+        <w:tc>
+          <w:tcPr>
+            <w:tcW w:w="1073" w:type="dxa"/>
+            <w:shd w:val="clear" w:color="auto" w:fill="FFFFFF" w:themeFill="background1"/>
+          </w:tcPr>
+          <w:p>
+            <w:r>
+              <w:t>NO</w:t>
+            </w:r>
+          </w:p>
+        </w:tc>
+        <w:tc>
+          <w:tcPr>
+            <w:tcW w:w="1039" w:type="dxa"/>
+            <w:shd w:val="clear" w:color="auto" w:fill="FFFFFF" w:themeFill="background1"/>
+          </w:tcPr>
+          <w:p/>
         </w:tc>
         <w:tc>
           <w:tcPr>
@@ -5182,7 +5190,7 @@
               <w:rPr>
                 <w:rFonts w:hint="eastAsia"/>
               </w:rPr>
-              <w:t>ash_day</w:t>
+              <w:t>asher_num</w:t>
             </w:r>
             <w:proofErr w:type="spellEnd"/>
           </w:p>
@@ -5195,19 +5203,10 @@
           <w:p>
             <w:proofErr w:type="spellStart"/>
             <w:r>
-              <w:t>I</w:t>
-            </w:r>
-            <w:r>
-              <w:rPr>
-                <w:rFonts w:hint="eastAsia"/>
-              </w:rPr>
-              <w:t>nt</w:t>
+              <w:t>Int</w:t>
             </w:r>
             <w:proofErr w:type="spellEnd"/>
             <w:r>
-              <w:rPr>
-                <w:rFonts w:hint="eastAsia"/>
-              </w:rPr>
               <w:t>(1)</w:t>
             </w:r>
           </w:p>
@@ -5257,13 +5256,10 @@
           <w:p>
             <w:proofErr w:type="spellStart"/>
             <w:r>
-              <w:t>W</w:t>
-            </w:r>
-            <w:r>
               <w:rPr>
                 <w:rFonts w:hint="eastAsia"/>
               </w:rPr>
-              <w:t>asher_num</w:t>
+              <w:t>wash_time</w:t>
             </w:r>
             <w:proofErr w:type="spellEnd"/>
           </w:p>
@@ -5276,10 +5272,19 @@
           <w:p>
             <w:proofErr w:type="spellStart"/>
             <w:r>
-              <w:t>Int</w:t>
+              <w:t>I</w:t>
+            </w:r>
+            <w:r>
+              <w:rPr>
+                <w:rFonts w:hint="eastAsia"/>
+              </w:rPr>
+              <w:t>nt</w:t>
             </w:r>
             <w:proofErr w:type="spellEnd"/>
             <w:r>
+              <w:rPr>
+                <w:rFonts w:hint="eastAsia"/>
+              </w:rPr>
               <w:t>(1)</w:t>
             </w:r>
           </w:p>
@@ -5291,6 +5296,9 @@
           </w:tcPr>
           <w:p>
             <w:r>
+              <w:rPr>
+                <w:rFonts w:hint="eastAsia"/>
+              </w:rPr>
               <w:t>NO</w:t>
             </w:r>
           </w:p>
@@ -5301,6 +5309,74 @@
             <w:shd w:val="clear" w:color="auto" w:fill="FFFFFF" w:themeFill="background1"/>
           </w:tcPr>
           <w:p/>
+        </w:tc>
+        <w:tc>
+          <w:tcPr>
+            <w:tcW w:w="1277" w:type="dxa"/>
+            <w:shd w:val="clear" w:color="auto" w:fill="FFFFFF" w:themeFill="background1"/>
+          </w:tcPr>
+          <w:p/>
+        </w:tc>
+        <w:tc>
+          <w:tcPr>
+            <w:tcW w:w="1889" w:type="dxa"/>
+            <w:shd w:val="clear" w:color="auto" w:fill="FFFFFF" w:themeFill="background1"/>
+          </w:tcPr>
+          <w:p/>
+        </w:tc>
+      </w:tr>
+      <w:tr>
+        <w:trPr>
+          <w:trHeight w:val="437"/>
+        </w:trPr>
+        <w:tc>
+          <w:tcPr>
+            <w:tcW w:w="1643" w:type="dxa"/>
+            <w:shd w:val="clear" w:color="auto" w:fill="FFFFFF" w:themeFill="background1"/>
+          </w:tcPr>
+          <w:p>
+            <w:proofErr w:type="spellStart"/>
+            <w:r>
+              <w:t>emirim_id</w:t>
+            </w:r>
+            <w:proofErr w:type="spellEnd"/>
+          </w:p>
+        </w:tc>
+        <w:tc>
+          <w:tcPr>
+            <w:tcW w:w="1672" w:type="dxa"/>
+            <w:shd w:val="clear" w:color="auto" w:fill="FFFFFF" w:themeFill="background1"/>
+          </w:tcPr>
+          <w:p>
+            <w:r>
+              <w:t>varchar(20)</w:t>
+            </w:r>
+          </w:p>
+        </w:tc>
+        <w:tc>
+          <w:tcPr>
+            <w:tcW w:w="1073" w:type="dxa"/>
+            <w:shd w:val="clear" w:color="auto" w:fill="FFFFFF" w:themeFill="background1"/>
+          </w:tcPr>
+          <w:p>
+            <w:r>
+              <w:t>NO</w:t>
+            </w:r>
+          </w:p>
+        </w:tc>
+        <w:tc>
+          <w:tcPr>
+            <w:tcW w:w="1039" w:type="dxa"/>
+            <w:shd w:val="clear" w:color="auto" w:fill="FFFFFF" w:themeFill="background1"/>
+          </w:tcPr>
+          <w:p>
+            <w:r>
+              <w:rPr>
+                <w:rFonts w:hint="eastAsia"/>
+              </w:rPr>
+              <w:t>FK</w:t>
+            </w:r>
+          </w:p>
         </w:tc>
         <w:tc>
           <w:tcPr>
@@ -5324,7 +5400,7 @@
         <w:wordWrap/>
         <w:jc w:val="left"/>
         <w:rPr>
-          <w:rFonts w:ascii="맑은 고딕" w:eastAsia="맑은 고딕" w:hAnsi="맑은 고딕" w:cs="맑은 고딕"/>
+          <w:rFonts w:ascii="맑은 고딕" w:eastAsia="맑은 고딕" w:hAnsi="맑은 고딕" w:cs="맑은 고딕" w:hint="eastAsia"/>
           <w:kern w:val="0"/>
         </w:rPr>
       </w:pPr>
@@ -6101,7 +6177,7 @@
   <a:extraClrSchemeLst/>
   <a:extLst>
     <a:ext uri="{05A4C25C-085E-4340-85A3-A5531E510DB2}">
-      <thm15:themeFamily xmlns="" xmlns:thm15="http://schemas.microsoft.com/office/thememl/2012/main" name="Office Theme" id="{62F939B6-93AF-4DB8-9C6B-D6C7DFDC589F}" vid="{4A3C46E8-61CC-4603-A589-7422A47A8E4A}"/>
+      <thm15:themeFamily xmlns:thm15="http://schemas.microsoft.com/office/thememl/2012/main" xmlns="" name="Office Theme" id="{62F939B6-93AF-4DB8-9C6B-D6C7DFDC589F}" vid="{4A3C46E8-61CC-4603-A589-7422A47A8E4A}"/>
     </a:ext>
   </a:extLst>
 </a:theme>

</xml_diff>